<commit_message>
inital setup for generating mesh, not functioning correctly
need to work out where I should be getting triangles, and vertices so the mesh generates correctly
</commit_message>
<xml_diff>
--- a/Oliver Mills Q12339911 Final Project Report.docx
+++ b/Oliver Mills Q12339911 Final Project Report.docx
@@ -10087,12 +10087,80 @@
       <w:r>
         <w:t>Setting up Final report structure</w:t>
       </w:r>
+    </w:p>
+    <w:p>
+      <w:pPr>
+        <w:pStyle w:val="Basic"/>
+        <w:numPr>
+          <w:ilvl w:val="0"/>
+          <w:numId w:val="9"/>
+        </w:numPr>
+      </w:pPr>
+      <w:r>
+        <w:t>Being on generating a mesh from voronoi diagram</w:t>
+      </w:r>
+    </w:p>
+    <w:p>
+      <w:pPr>
+        <w:pStyle w:val="Basic"/>
+        <w:numPr>
+          <w:ilvl w:val="0"/>
+          <w:numId w:val="9"/>
+        </w:numPr>
+      </w:pPr>
+      <w:r>
+        <w:rPr>
+          <w:noProof/>
+          <w:lang w:eastAsia="en-GB"/>
+        </w:rPr>
+        <w:drawing>
+          <wp:inline distT="0" distB="0" distL="0" distR="0" wp14:anchorId="014F2456" wp14:editId="77B12310">
+            <wp:extent cx="3104866" cy="1863745"/>
+            <wp:effectExtent l="0" t="0" r="635" b="3175"/>
+            <wp:docPr id="2" name="Picture 2"/>
+            <wp:cNvGraphicFramePr>
+              <a:graphicFrameLocks xmlns:a="http://schemas.openxmlformats.org/drawingml/2006/main" noChangeAspect="1"/>
+            </wp:cNvGraphicFramePr>
+            <a:graphic xmlns:a="http://schemas.openxmlformats.org/drawingml/2006/main">
+              <a:graphicData uri="http://schemas.openxmlformats.org/drawingml/2006/picture">
+                <pic:pic xmlns:pic="http://schemas.openxmlformats.org/drawingml/2006/picture">
+                  <pic:nvPicPr>
+                    <pic:cNvPr id="1" name=""/>
+                    <pic:cNvPicPr/>
+                  </pic:nvPicPr>
+                  <pic:blipFill>
+                    <a:blip r:embed="rId50"/>
+                    <a:stretch>
+                      <a:fillRect/>
+                    </a:stretch>
+                  </pic:blipFill>
+                  <pic:spPr>
+                    <a:xfrm>
+                      <a:off x="0" y="0"/>
+                      <a:ext cx="3117473" cy="1871313"/>
+                    </a:xfrm>
+                    <a:prstGeom prst="rect">
+                      <a:avLst/>
+                    </a:prstGeom>
+                  </pic:spPr>
+                </pic:pic>
+              </a:graphicData>
+            </a:graphic>
+          </wp:inline>
+        </w:drawing>
+      </w:r>
+      <w:r>
+        <w:t>(</w:t>
+      </w:r>
       <w:bookmarkStart w:id="29" w:name="_GoBack"/>
       <w:bookmarkEnd w:id="29"/>
+      <w:r>
+        <w:t>first mesh actually rendered at all)</w:t>
+      </w:r>
     </w:p>
     <w:sectPr>
-      <w:footerReference w:type="default" r:id="rId50"/>
-      <w:footerReference w:type="first" r:id="rId51"/>
+      <w:footerReference w:type="default" r:id="rId51"/>
+      <w:footerReference w:type="first" r:id="rId52"/>
       <w:pgSz w:w="11906" w:h="16838"/>
       <w:pgMar w:top="1440" w:right="1440" w:bottom="1440" w:left="1440" w:header="708" w:footer="708" w:gutter="0"/>
       <w:pgNumType w:fmt="upperLetter" w:start="1"/>
@@ -13492,7 +13560,7 @@
 </file>
 
 <file path=customXml/itemProps1.xml><?xml version="1.0" encoding="utf-8"?>
-<ds:datastoreItem xmlns:ds="http://schemas.openxmlformats.org/officeDocument/2006/customXml" ds:itemID="{ECB3ACFD-2CC6-4B21-90C9-29F94AC4C766}">
+<ds:datastoreItem xmlns:ds="http://schemas.openxmlformats.org/officeDocument/2006/customXml" ds:itemID="{D1481729-921D-4AA3-839A-4D1525AA87E5}">
   <ds:schemaRefs>
     <ds:schemaRef ds:uri="http://schemas.openxmlformats.org/officeDocument/2006/bibliography"/>
   </ds:schemaRefs>

</xml_diff>